<commit_message>
Add speaker notes and clean up images
</commit_message>
<xml_diff>
--- a/structuring-your-presentation.docx
+++ b/structuring-your-presentation.docx
@@ -3,6 +3,8 @@
 <w:document xmlns:wpc="http://schemas.microsoft.com/office/word/2010/wordprocessingCanvas" xmlns:mo="http://schemas.microsoft.com/office/mac/office/2008/main" xmlns:mc="http://schemas.openxmlformats.org/markup-compatibility/2006" xmlns:mv="urn:schemas-microsoft-com:mac:vml" xmlns:o="urn:schemas-microsoft-com:office:office" xmlns:r="http://schemas.openxmlformats.org/officeDocument/2006/relationships" xmlns:m="http://schemas.openxmlformats.org/officeDocument/2006/math" xmlns:v="urn:schemas-microsoft-com:vml" xmlns:wp14="http://schemas.microsoft.com/office/word/2010/wordprocessingDrawing" xmlns:wp="http://schemas.openxmlformats.org/drawingml/2006/wordprocessingDrawing" xmlns:w10="urn:schemas-microsoft-com:office:word" xmlns:w="http://schemas.openxmlformats.org/wordprocessingml/2006/main" xmlns:w14="http://schemas.microsoft.com/office/word/2010/wordml" xmlns:wpg="http://schemas.microsoft.com/office/word/2010/wordprocessingGroup" xmlns:wpi="http://schemas.microsoft.com/office/word/2010/wordprocessingInk" xmlns:wne="http://schemas.microsoft.com/office/word/2006/wordml" xmlns:wps="http://schemas.microsoft.com/office/word/2010/wordprocessingShape" mc:Ignorable="w14 wp14">
   <w:body>
     <w:p>
+      <w:bookmarkStart w:id="0" w:name="_GoBack"/>
+      <w:bookmarkEnd w:id="0"/>
       <w:r>
         <w:t xml:space="preserve">Adapted from </w:t>
       </w:r>
@@ -1865,147 +1867,136 @@
                 <w:sz w:val="20"/>
                 <w:szCs w:val="20"/>
               </w:rPr>
-              <w:t>How</w:t>
-            </w:r>
+              <w:t xml:space="preserve">How </w:t>
+            </w:r>
+          </w:p>
+        </w:tc>
+        <w:tc>
+          <w:tcPr>
+            <w:tcW w:w="3192" w:type="dxa"/>
+            <w:tcBorders>
+              <w:top w:val="nil"/>
+              <w:left w:val="single" w:sz="4" w:space="0" w:color="000000" w:themeColor="text1"/>
+              <w:bottom w:val="single" w:sz="6" w:space="0" w:color="000000" w:themeColor="text1"/>
+              <w:right w:val="single" w:sz="4" w:space="0" w:color="000000" w:themeColor="text1"/>
+            </w:tcBorders>
+            <w:shd w:val="clear" w:color="auto" w:fill="FFFFFF" w:themeFill="background1"/>
+          </w:tcPr>
+          <w:p>
+            <w:pPr>
+              <w:jc w:val="center"/>
+              <w:rPr>
+                <w:sz w:val="20"/>
+                <w:szCs w:val="20"/>
+              </w:rPr>
+            </w:pPr>
             <w:r>
               <w:rPr>
                 <w:b/>
                 <w:sz w:val="20"/>
                 <w:szCs w:val="20"/>
               </w:rPr>
-              <w:t xml:space="preserve"> </w:t>
-            </w:r>
-          </w:p>
-        </w:tc>
-        <w:tc>
-          <w:tcPr>
-            <w:tcW w:w="3192" w:type="dxa"/>
-            <w:tcBorders>
-              <w:top w:val="nil"/>
-              <w:left w:val="single" w:sz="4" w:space="0" w:color="000000" w:themeColor="text1"/>
-              <w:bottom w:val="single" w:sz="6" w:space="0" w:color="000000" w:themeColor="text1"/>
-              <w:right w:val="single" w:sz="4" w:space="0" w:color="000000" w:themeColor="text1"/>
-            </w:tcBorders>
-            <w:shd w:val="clear" w:color="auto" w:fill="FFFFFF" w:themeFill="background1"/>
-          </w:tcPr>
-          <w:p>
-            <w:pPr>
-              <w:jc w:val="center"/>
+              <w:t>Point B</w:t>
+            </w:r>
+            <w:r>
               <w:rPr>
                 <w:sz w:val="20"/>
                 <w:szCs w:val="20"/>
               </w:rPr>
-            </w:pPr>
-            <w:r>
+              <w:t xml:space="preserve"> </w:t>
+            </w:r>
+          </w:p>
+        </w:tc>
+      </w:tr>
+      <w:tr>
+        <w:trPr>
+          <w:trHeight w:val="864"/>
+        </w:trPr>
+        <w:tc>
+          <w:tcPr>
+            <w:tcW w:w="3192" w:type="dxa"/>
+            <w:gridSpan w:val="2"/>
+            <w:tcBorders>
+              <w:top w:val="single" w:sz="6" w:space="0" w:color="000000" w:themeColor="text1"/>
+              <w:left w:val="single" w:sz="4" w:space="0" w:color="000000" w:themeColor="text1"/>
+              <w:bottom w:val="single" w:sz="4" w:space="0" w:color="000000" w:themeColor="text1"/>
+              <w:right w:val="single" w:sz="4" w:space="0" w:color="000000" w:themeColor="text1"/>
+            </w:tcBorders>
+            <w:vAlign w:val="center"/>
+          </w:tcPr>
+          <w:p>
+            <w:r>
+              <w:t>Restate PICK</w:t>
+            </w:r>
+          </w:p>
+        </w:tc>
+        <w:tc>
+          <w:tcPr>
+            <w:tcW w:w="3192" w:type="dxa"/>
+            <w:tcBorders>
+              <w:top w:val="single" w:sz="4" w:space="0" w:color="000000" w:themeColor="text1"/>
+              <w:left w:val="single" w:sz="4" w:space="0" w:color="000000" w:themeColor="text1"/>
+              <w:bottom w:val="single" w:sz="4" w:space="0" w:color="000000" w:themeColor="text1"/>
+              <w:right w:val="single" w:sz="4" w:space="0" w:color="000000" w:themeColor="text1"/>
+            </w:tcBorders>
+            <w:shd w:val="clear" w:color="auto" w:fill="8DB3E2" w:themeFill="text2" w:themeFillTint="66"/>
+            <w:vAlign w:val="center"/>
+          </w:tcPr>
+          <w:p>
+            <w:pPr>
+              <w:rPr>
+                <w:color w:val="FFFFFF" w:themeColor="background1"/>
+              </w:rPr>
+            </w:pPr>
+            <w:r>
+              <w:rPr>
+                <w:color w:val="FFFFFF" w:themeColor="background1"/>
+              </w:rPr>
+              <w:t>Review illustration</w:t>
+            </w:r>
+          </w:p>
+        </w:tc>
+        <w:tc>
+          <w:tcPr>
+            <w:tcW w:w="3192" w:type="dxa"/>
+            <w:tcBorders>
+              <w:top w:val="single" w:sz="6" w:space="0" w:color="000000" w:themeColor="text1"/>
+              <w:left w:val="single" w:sz="4" w:space="0" w:color="000000" w:themeColor="text1"/>
+              <w:bottom w:val="single" w:sz="4" w:space="0" w:color="000000" w:themeColor="text1"/>
+              <w:right w:val="single" w:sz="4" w:space="0" w:color="000000" w:themeColor="text1"/>
+            </w:tcBorders>
+            <w:vAlign w:val="center"/>
+          </w:tcPr>
+          <w:p>
+            <w:r>
+              <w:t>Review benefit</w:t>
+            </w:r>
+          </w:p>
+        </w:tc>
+      </w:tr>
+      <w:tr>
+        <w:tc>
+          <w:tcPr>
+            <w:tcW w:w="1458" w:type="dxa"/>
+            <w:tcBorders>
+              <w:top w:val="nil"/>
+            </w:tcBorders>
+          </w:tcPr>
+          <w:p>
+            <w:pPr>
+              <w:jc w:val="center"/>
               <w:rPr>
                 <w:b/>
                 <w:sz w:val="20"/>
                 <w:szCs w:val="20"/>
               </w:rPr>
-              <w:t>Point B</w:t>
-            </w:r>
-            <w:r>
-              <w:rPr>
-                <w:sz w:val="20"/>
-                <w:szCs w:val="20"/>
-              </w:rPr>
-              <w:t xml:space="preserve"> </w:t>
-            </w:r>
-          </w:p>
-        </w:tc>
-      </w:tr>
-      <w:tr>
-        <w:trPr>
-          <w:trHeight w:val="864"/>
-        </w:trPr>
-        <w:tc>
-          <w:tcPr>
-            <w:tcW w:w="3192" w:type="dxa"/>
-            <w:gridSpan w:val="2"/>
-            <w:tcBorders>
-              <w:top w:val="single" w:sz="6" w:space="0" w:color="000000" w:themeColor="text1"/>
-              <w:left w:val="single" w:sz="4" w:space="0" w:color="000000" w:themeColor="text1"/>
-              <w:bottom w:val="single" w:sz="4" w:space="0" w:color="000000" w:themeColor="text1"/>
-              <w:right w:val="single" w:sz="4" w:space="0" w:color="000000" w:themeColor="text1"/>
-            </w:tcBorders>
-            <w:vAlign w:val="center"/>
-          </w:tcPr>
-          <w:p>
-            <w:r>
-              <w:t>Restate PICK</w:t>
-            </w:r>
-          </w:p>
-        </w:tc>
-        <w:tc>
-          <w:tcPr>
-            <w:tcW w:w="3192" w:type="dxa"/>
-            <w:tcBorders>
-              <w:top w:val="single" w:sz="4" w:space="0" w:color="000000" w:themeColor="text1"/>
-              <w:left w:val="single" w:sz="4" w:space="0" w:color="000000" w:themeColor="text1"/>
-              <w:bottom w:val="single" w:sz="4" w:space="0" w:color="000000" w:themeColor="text1"/>
-              <w:right w:val="single" w:sz="4" w:space="0" w:color="000000" w:themeColor="text1"/>
-            </w:tcBorders>
-            <w:shd w:val="clear" w:color="auto" w:fill="8DB3E2" w:themeFill="text2" w:themeFillTint="66"/>
-            <w:vAlign w:val="center"/>
-          </w:tcPr>
-          <w:p>
-            <w:pPr>
-              <w:rPr>
-                <w:color w:val="FFFFFF" w:themeColor="background1"/>
-              </w:rPr>
-            </w:pPr>
-            <w:r>
-              <w:rPr>
-                <w:color w:val="FFFFFF" w:themeColor="background1"/>
-              </w:rPr>
-              <w:t>Review illustration</w:t>
-            </w:r>
-          </w:p>
-        </w:tc>
-        <w:tc>
-          <w:tcPr>
-            <w:tcW w:w="3192" w:type="dxa"/>
-            <w:tcBorders>
-              <w:top w:val="single" w:sz="6" w:space="0" w:color="000000" w:themeColor="text1"/>
-              <w:left w:val="single" w:sz="4" w:space="0" w:color="000000" w:themeColor="text1"/>
-              <w:bottom w:val="single" w:sz="4" w:space="0" w:color="000000" w:themeColor="text1"/>
-              <w:right w:val="single" w:sz="4" w:space="0" w:color="000000" w:themeColor="text1"/>
-            </w:tcBorders>
-            <w:vAlign w:val="center"/>
-          </w:tcPr>
-          <w:p>
-            <w:r>
-              <w:t>Review b</w:t>
-            </w:r>
-            <w:r>
-              <w:t>enefit</w:t>
-            </w:r>
-          </w:p>
-        </w:tc>
-      </w:tr>
-      <w:tr>
-        <w:tc>
-          <w:tcPr>
-            <w:tcW w:w="1458" w:type="dxa"/>
-            <w:tcBorders>
-              <w:top w:val="nil"/>
-            </w:tcBorders>
-          </w:tcPr>
-          <w:p>
-            <w:pPr>
-              <w:jc w:val="center"/>
+            </w:pPr>
+            <w:r>
               <w:rPr>
                 <w:b/>
                 <w:sz w:val="20"/>
                 <w:szCs w:val="20"/>
               </w:rPr>
-            </w:pPr>
-            <w:r>
-              <w:rPr>
-                <w:b/>
-                <w:sz w:val="20"/>
-                <w:szCs w:val="20"/>
-              </w:rPr>
               <w:t>Call to Action</w:t>
             </w:r>
           </w:p>
@@ -2035,10 +2026,7 @@
               <w:bottom w:val="nil"/>
             </w:tcBorders>
           </w:tcPr>
-          <w:p>
-            <w:bookmarkStart w:id="0" w:name="_GoBack"/>
-            <w:bookmarkEnd w:id="0"/>
-          </w:p>
+          <w:p/>
         </w:tc>
       </w:tr>
       <w:tr>
@@ -3945,6 +3933,7 @@
       <w:pgMar w:top="1440" w:right="1440" w:bottom="1440" w:left="1440" w:header="720" w:footer="720" w:gutter="0"/>
       <w:cols w:space="720"/>
       <w:docGrid w:linePitch="360"/>
+      <w:printerSettings r:id="rId11"/>
     </w:sectPr>
   </w:body>
 </w:document>
@@ -5057,7 +5046,7 @@
 </file>
 
 <file path=customXml/itemProps1.xml><?xml version="1.0" encoding="utf-8"?>
-<ds:datastoreItem xmlns:ds="http://schemas.openxmlformats.org/officeDocument/2006/customXml" ds:itemID="{15F0BA26-0692-B743-B368-E0A3B714FA3B}">
+<ds:datastoreItem xmlns:ds="http://schemas.openxmlformats.org/officeDocument/2006/customXml" ds:itemID="{8C28F7D2-4C12-5041-A717-8CA17E407175}">
   <ds:schemaRefs>
     <ds:schemaRef ds:uri="http://schemas.openxmlformats.org/officeDocument/2006/bibliography"/>
   </ds:schemaRefs>

</xml_diff>